<commit_message>
Fix lab 3, mysql
</commit_message>
<xml_diff>
--- a/mysql/lab3/MYSQL Day3.docx
+++ b/mysql/lab3/MYSQL Day3.docx
@@ -166,9 +166,20 @@
           <w:sz w:val="28"/>
           <w:szCs w:val="28"/>
         </w:rPr>
-        <w:t>(1,4,</w:t>
+        <w:t>(1,4,60,NULL),</w:t>
       </w:r>
-      <w:proofErr w:type="gramStart"/>
+    </w:p>
+    <w:p>
+      <w:pPr>
+        <w:bidi w:val="0"/>
+        <w:rPr>
+          <w:b/>
+          <w:bCs/>
+          <w:color w:val="000000" w:themeColor="text1"/>
+          <w:sz w:val="28"/>
+          <w:szCs w:val="28"/>
+        </w:rPr>
+      </w:pPr>
       <w:r>
         <w:rPr>
           <w:b/>
@@ -177,9 +188,20 @@
           <w:sz w:val="28"/>
           <w:szCs w:val="28"/>
         </w:rPr>
-        <w:t>60,NULL</w:t>
+        <w:t>(2,1,NULL,NULL),</w:t>
       </w:r>
-      <w:proofErr w:type="gramEnd"/>
+    </w:p>
+    <w:p>
+      <w:pPr>
+        <w:bidi w:val="0"/>
+        <w:rPr>
+          <w:b/>
+          <w:bCs/>
+          <w:color w:val="000000" w:themeColor="text1"/>
+          <w:sz w:val="28"/>
+          <w:szCs w:val="28"/>
+        </w:rPr>
+      </w:pPr>
       <w:r>
         <w:rPr>
           <w:b/>
@@ -188,7 +210,7 @@
           <w:sz w:val="28"/>
           <w:szCs w:val="28"/>
         </w:rPr>
-        <w:t>),</w:t>
+        <w:t>(2,4,75,NULL),</w:t>
       </w:r>
     </w:p>
     <w:p>
@@ -210,9 +232,20 @@
           <w:sz w:val="28"/>
           <w:szCs w:val="28"/>
         </w:rPr>
-        <w:t>(2,</w:t>
+        <w:t>(3,1,NULL,NULL),</w:t>
       </w:r>
-      <w:proofErr w:type="gramStart"/>
+    </w:p>
+    <w:p>
+      <w:pPr>
+        <w:bidi w:val="0"/>
+        <w:rPr>
+          <w:b/>
+          <w:bCs/>
+          <w:color w:val="000000" w:themeColor="text1"/>
+          <w:sz w:val="28"/>
+          <w:szCs w:val="28"/>
+        </w:rPr>
+      </w:pPr>
       <w:r>
         <w:rPr>
           <w:b/>
@@ -221,9 +254,18 @@
           <w:sz w:val="28"/>
           <w:szCs w:val="28"/>
         </w:rPr>
-        <w:t>1,NULL</w:t>
+        <w:t>(3,2,</w:t>
       </w:r>
-      <w:proofErr w:type="gramEnd"/>
+      <w:r>
+        <w:rPr>
+          <w:b/>
+          <w:bCs/>
+          <w:color w:val="000000" w:themeColor="text1"/>
+          <w:sz w:val="28"/>
+          <w:szCs w:val="28"/>
+        </w:rPr>
+        <w:t>NULL</w:t>
+      </w:r>
       <w:r>
         <w:rPr>
           <w:b/>
@@ -254,181 +296,8 @@
           <w:sz w:val="28"/>
           <w:szCs w:val="28"/>
         </w:rPr>
-        <w:t>(2,4,</w:t>
+        <w:t>(3,3,75,NULL);</w:t>
       </w:r>
-      <w:proofErr w:type="gramStart"/>
-      <w:r>
-        <w:rPr>
-          <w:b/>
-          <w:bCs/>
-          <w:color w:val="000000" w:themeColor="text1"/>
-          <w:sz w:val="28"/>
-          <w:szCs w:val="28"/>
-        </w:rPr>
-        <w:t>75,NULL</w:t>
-      </w:r>
-      <w:proofErr w:type="gramEnd"/>
-      <w:r>
-        <w:rPr>
-          <w:b/>
-          <w:bCs/>
-          <w:color w:val="000000" w:themeColor="text1"/>
-          <w:sz w:val="28"/>
-          <w:szCs w:val="28"/>
-        </w:rPr>
-        <w:t>),</w:t>
-      </w:r>
-    </w:p>
-    <w:p>
-      <w:pPr>
-        <w:bidi w:val="0"/>
-        <w:rPr>
-          <w:b/>
-          <w:bCs/>
-          <w:color w:val="000000" w:themeColor="text1"/>
-          <w:sz w:val="28"/>
-          <w:szCs w:val="28"/>
-        </w:rPr>
-      </w:pPr>
-      <w:r>
-        <w:rPr>
-          <w:b/>
-          <w:bCs/>
-          <w:color w:val="000000" w:themeColor="text1"/>
-          <w:sz w:val="28"/>
-          <w:szCs w:val="28"/>
-        </w:rPr>
-        <w:t>(3,</w:t>
-      </w:r>
-      <w:proofErr w:type="gramStart"/>
-      <w:r>
-        <w:rPr>
-          <w:b/>
-          <w:bCs/>
-          <w:color w:val="000000" w:themeColor="text1"/>
-          <w:sz w:val="28"/>
-          <w:szCs w:val="28"/>
-        </w:rPr>
-        <w:t>1,NULL</w:t>
-      </w:r>
-      <w:proofErr w:type="gramEnd"/>
-      <w:r>
-        <w:rPr>
-          <w:b/>
-          <w:bCs/>
-          <w:color w:val="000000" w:themeColor="text1"/>
-          <w:sz w:val="28"/>
-          <w:szCs w:val="28"/>
-        </w:rPr>
-        <w:t>,NULL),</w:t>
-      </w:r>
-    </w:p>
-    <w:p>
-      <w:pPr>
-        <w:bidi w:val="0"/>
-        <w:rPr>
-          <w:b/>
-          <w:bCs/>
-          <w:color w:val="000000" w:themeColor="text1"/>
-          <w:sz w:val="28"/>
-          <w:szCs w:val="28"/>
-        </w:rPr>
-      </w:pPr>
-      <w:r>
-        <w:rPr>
-          <w:b/>
-          <w:bCs/>
-          <w:color w:val="000000" w:themeColor="text1"/>
-          <w:sz w:val="28"/>
-          <w:szCs w:val="28"/>
-        </w:rPr>
-        <w:t>(3,</w:t>
-      </w:r>
-      <w:proofErr w:type="gramStart"/>
-      <w:r>
-        <w:rPr>
-          <w:b/>
-          <w:bCs/>
-          <w:color w:val="000000" w:themeColor="text1"/>
-          <w:sz w:val="28"/>
-          <w:szCs w:val="28"/>
-        </w:rPr>
-        <w:t>2,</w:t>
-      </w:r>
-      <w:r>
-        <w:rPr>
-          <w:b/>
-          <w:bCs/>
-          <w:color w:val="000000" w:themeColor="text1"/>
-          <w:sz w:val="28"/>
-          <w:szCs w:val="28"/>
-        </w:rPr>
-        <w:t>NULL</w:t>
-      </w:r>
-      <w:proofErr w:type="gramEnd"/>
-      <w:r>
-        <w:rPr>
-          <w:b/>
-          <w:bCs/>
-          <w:color w:val="000000" w:themeColor="text1"/>
-          <w:sz w:val="28"/>
-          <w:szCs w:val="28"/>
-        </w:rPr>
-        <w:t>,NULL),</w:t>
-      </w:r>
-    </w:p>
-    <w:p>
-      <w:pPr>
-        <w:bidi w:val="0"/>
-        <w:rPr>
-          <w:b/>
-          <w:bCs/>
-          <w:color w:val="000000" w:themeColor="text1"/>
-          <w:sz w:val="28"/>
-          <w:szCs w:val="28"/>
-        </w:rPr>
-      </w:pPr>
-      <w:r>
-        <w:rPr>
-          <w:b/>
-          <w:bCs/>
-          <w:color w:val="000000" w:themeColor="text1"/>
-          <w:sz w:val="28"/>
-          <w:szCs w:val="28"/>
-        </w:rPr>
-        <w:t>(3,3,</w:t>
-      </w:r>
-      <w:proofErr w:type="gramStart"/>
-      <w:r>
-        <w:rPr>
-          <w:b/>
-          <w:bCs/>
-          <w:color w:val="000000" w:themeColor="text1"/>
-          <w:sz w:val="28"/>
-          <w:szCs w:val="28"/>
-        </w:rPr>
-        <w:t>75,NULL</w:t>
-      </w:r>
-      <w:proofErr w:type="gramEnd"/>
-      <w:r>
-        <w:rPr>
-          <w:b/>
-          <w:bCs/>
-          <w:color w:val="000000" w:themeColor="text1"/>
-          <w:sz w:val="28"/>
-          <w:szCs w:val="28"/>
-        </w:rPr>
-        <w:t>);</w:t>
-      </w:r>
-    </w:p>
-    <w:p>
-      <w:pPr>
-        <w:bidi w:val="0"/>
-        <w:rPr>
-          <w:i/>
-          <w:iCs/>
-        </w:rPr>
-      </w:pPr>
     </w:p>
     <w:p>
       <w:pPr>
@@ -702,19 +571,9 @@
                 <w:b/>
                 <w:bCs/>
               </w:rPr>
-              <w:t xml:space="preserve">    SET num = (SELECT </w:t>
-            </w:r>
-            <w:proofErr w:type="gramStart"/>
-            <w:r>
-              <w:rPr>
-                <w:rFonts w:ascii="Cairo" w:hAnsi="Cairo" w:cs="Cairo"/>
-                <w:b/>
-                <w:bCs/>
-              </w:rPr>
-              <w:t>COUNT(</w:t>
+              <w:t xml:space="preserve">    SET num = (SELECT COUNT(</w:t>
             </w:r>
             <w:proofErr w:type="spellStart"/>
-            <w:proofErr w:type="gramEnd"/>
             <w:r>
               <w:rPr>
                 <w:rFonts w:ascii="Cairo" w:hAnsi="Cairo" w:cs="Cairo"/>
@@ -839,7 +698,6 @@
                 <w:rFonts w:ascii="Cairo" w:hAnsi="Cairo" w:cs="Cairo"/>
               </w:rPr>
             </w:pPr>
-            <w:proofErr w:type="gramStart"/>
             <w:r>
               <w:rPr>
                 <w:rFonts w:ascii="Cairo" w:hAnsi="Cairo" w:cs="Cairo"/>
@@ -848,7 +706,6 @@
               </w:rPr>
               <w:t>DELIMITER ;</w:t>
             </w:r>
-            <w:proofErr w:type="gramEnd"/>
           </w:p>
         </w:tc>
       </w:tr>
@@ -1013,23 +870,7 @@
                 <w:b/>
                 <w:bCs/>
               </w:rPr>
-              <w:t xml:space="preserve">CREATE </w:t>
-            </w:r>
-            <w:r>
-              <w:rPr>
-                <w:rFonts w:ascii="Cairo" w:hAnsi="Cairo" w:cs="Cairo"/>
-                <w:b/>
-                <w:bCs/>
-              </w:rPr>
-              <w:t>PROCEDURE</w:t>
-            </w:r>
-            <w:r>
-              <w:rPr>
-                <w:rFonts w:ascii="Cairo" w:hAnsi="Cairo" w:cs="Cairo"/>
-                <w:b/>
-                <w:bCs/>
-              </w:rPr>
-              <w:t xml:space="preserve"> </w:t>
+              <w:t xml:space="preserve">CREATE PROCEDURE </w:t>
             </w:r>
             <w:proofErr w:type="spellStart"/>
             <w:r>
@@ -1038,16 +879,7 @@
                 <w:b/>
                 <w:bCs/>
               </w:rPr>
-              <w:t>display_absent_</w:t>
-            </w:r>
-            <w:proofErr w:type="gramStart"/>
-            <w:r>
-              <w:rPr>
-                <w:rFonts w:ascii="Cairo" w:hAnsi="Cairo" w:cs="Cairo"/>
-                <w:b/>
-                <w:bCs/>
-              </w:rPr>
-              <w:t>students</w:t>
+              <w:t>display_absent_students</w:t>
             </w:r>
             <w:proofErr w:type="spellEnd"/>
             <w:r>
@@ -1059,7 +891,6 @@
               <w:t>(</w:t>
             </w:r>
             <w:proofErr w:type="spellStart"/>
-            <w:proofErr w:type="gramEnd"/>
             <w:r>
               <w:rPr>
                 <w:rFonts w:ascii="Cairo" w:hAnsi="Cairo" w:cs="Cairo"/>
@@ -1117,26 +948,24 @@
                 <w:b/>
                 <w:bCs/>
               </w:rPr>
-              <w:t xml:space="preserve">    SELECT </w:t>
-            </w:r>
-            <w:proofErr w:type="gramStart"/>
-            <w:r>
-              <w:rPr>
-                <w:rFonts w:ascii="Cairo" w:hAnsi="Cairo" w:cs="Cairo"/>
-                <w:b/>
-                <w:bCs/>
-              </w:rPr>
-              <w:t>COUNT(</w:t>
+              <w:t xml:space="preserve">    </w:t>
+            </w:r>
+            <w:r>
+              <w:rPr>
+                <w:rFonts w:ascii="Cairo" w:hAnsi="Cairo" w:cs="Cairo"/>
+                <w:b/>
+                <w:bCs/>
+              </w:rPr>
+              <w:t>SELECT CONCAT(</w:t>
             </w:r>
             <w:proofErr w:type="spellStart"/>
-            <w:proofErr w:type="gramEnd"/>
-            <w:r>
-              <w:rPr>
-                <w:rFonts w:ascii="Cairo" w:hAnsi="Cairo" w:cs="Cairo"/>
-                <w:b/>
-                <w:bCs/>
-              </w:rPr>
-              <w:t>student_id</w:t>
+            <w:r>
+              <w:rPr>
+                <w:rFonts w:ascii="Cairo" w:hAnsi="Cairo" w:cs="Cairo"/>
+                <w:b/>
+                <w:bCs/>
+              </w:rPr>
+              <w:t>first_name</w:t>
             </w:r>
             <w:proofErr w:type="spellEnd"/>
             <w:r>
@@ -1145,15 +974,7 @@
                 <w:b/>
                 <w:bCs/>
               </w:rPr>
-              <w:t xml:space="preserve">) </w:t>
-            </w:r>
-            <w:r>
-              <w:rPr>
-                <w:rFonts w:ascii="Cairo" w:hAnsi="Cairo" w:cs="Cairo"/>
-                <w:b/>
-                <w:bCs/>
-              </w:rPr>
-              <w:t xml:space="preserve">AS </w:t>
+              <w:t xml:space="preserve">, " ", </w:t>
             </w:r>
             <w:proofErr w:type="spellStart"/>
             <w:r>
@@ -1162,6 +983,24 @@
                 <w:b/>
                 <w:bCs/>
               </w:rPr>
+              <w:t>last_name</w:t>
+            </w:r>
+            <w:proofErr w:type="spellEnd"/>
+            <w:r>
+              <w:rPr>
+                <w:rFonts w:ascii="Cairo" w:hAnsi="Cairo" w:cs="Cairo"/>
+                <w:b/>
+                <w:bCs/>
+              </w:rPr>
+              <w:t xml:space="preserve">) AS </w:t>
+            </w:r>
+            <w:proofErr w:type="spellStart"/>
+            <w:r>
+              <w:rPr>
+                <w:rFonts w:ascii="Cairo" w:hAnsi="Cairo" w:cs="Cairo"/>
+                <w:b/>
+                <w:bCs/>
+              </w:rPr>
               <w:t>Absent_Students</w:t>
             </w:r>
             <w:proofErr w:type="spellEnd"/>
@@ -1171,15 +1010,7 @@
                 <w:b/>
                 <w:bCs/>
               </w:rPr>
-              <w:t xml:space="preserve"> </w:t>
-            </w:r>
-            <w:r>
-              <w:rPr>
-                <w:rFonts w:ascii="Cairo" w:hAnsi="Cairo" w:cs="Cairo"/>
-                <w:b/>
-                <w:bCs/>
-              </w:rPr>
-              <w:t xml:space="preserve">FROM </w:t>
+              <w:t xml:space="preserve"> FROM </w:t>
             </w:r>
             <w:proofErr w:type="spellStart"/>
             <w:r>
@@ -1197,23 +1028,7 @@
                 <w:b/>
                 <w:bCs/>
               </w:rPr>
-              <w:t xml:space="preserve"> WHERE grade </w:t>
-            </w:r>
-            <w:r>
-              <w:rPr>
-                <w:rFonts w:ascii="Cairo" w:hAnsi="Cairo" w:cs="Cairo"/>
-                <w:b/>
-                <w:bCs/>
-              </w:rPr>
-              <w:t>IS NULL</w:t>
-            </w:r>
-            <w:r>
-              <w:rPr>
-                <w:rFonts w:ascii="Cairo" w:hAnsi="Cairo" w:cs="Cairo"/>
-                <w:b/>
-                <w:bCs/>
-              </w:rPr>
-              <w:t xml:space="preserve"> AND </w:t>
+              <w:t xml:space="preserve"> INNER JOIN students ON </w:t>
             </w:r>
             <w:proofErr w:type="spellStart"/>
             <w:r>
@@ -1222,6 +1037,42 @@
                 <w:b/>
                 <w:bCs/>
               </w:rPr>
+              <w:t>students.student_id</w:t>
+            </w:r>
+            <w:proofErr w:type="spellEnd"/>
+            <w:r>
+              <w:rPr>
+                <w:rFonts w:ascii="Cairo" w:hAnsi="Cairo" w:cs="Cairo"/>
+                <w:b/>
+                <w:bCs/>
+              </w:rPr>
+              <w:t xml:space="preserve"> = </w:t>
+            </w:r>
+            <w:proofErr w:type="spellStart"/>
+            <w:r>
+              <w:rPr>
+                <w:rFonts w:ascii="Cairo" w:hAnsi="Cairo" w:cs="Cairo"/>
+                <w:b/>
+                <w:bCs/>
+              </w:rPr>
+              <w:t>students_courses.student_id</w:t>
+            </w:r>
+            <w:proofErr w:type="spellEnd"/>
+            <w:r>
+              <w:rPr>
+                <w:rFonts w:ascii="Cairo" w:hAnsi="Cairo" w:cs="Cairo"/>
+                <w:b/>
+                <w:bCs/>
+              </w:rPr>
+              <w:t xml:space="preserve"> WHERE grade IS NULL AND </w:t>
+            </w:r>
+            <w:proofErr w:type="spellStart"/>
+            <w:r>
+              <w:rPr>
+                <w:rFonts w:ascii="Cairo" w:hAnsi="Cairo" w:cs="Cairo"/>
+                <w:b/>
+                <w:bCs/>
+              </w:rPr>
               <w:t>course_id</w:t>
             </w:r>
             <w:proofErr w:type="spellEnd"/>
@@ -1241,6 +1092,24 @@
                 <w:bCs/>
               </w:rPr>
               <w:t>courseId</w:t>
+            </w:r>
+            <w:proofErr w:type="spellEnd"/>
+            <w:r>
+              <w:rPr>
+                <w:rFonts w:ascii="Cairo" w:hAnsi="Cairo" w:cs="Cairo"/>
+                <w:b/>
+                <w:bCs/>
+              </w:rPr>
+              <w:t xml:space="preserve"> GROUP BY </w:t>
+            </w:r>
+            <w:proofErr w:type="spellStart"/>
+            <w:r>
+              <w:rPr>
+                <w:rFonts w:ascii="Cairo" w:hAnsi="Cairo" w:cs="Cairo"/>
+                <w:b/>
+                <w:bCs/>
+              </w:rPr>
+              <w:t>students_courses.student_id</w:t>
             </w:r>
             <w:proofErr w:type="spellEnd"/>
             <w:r>
@@ -1285,16 +1154,15 @@
                 <w:bCs/>
               </w:rPr>
             </w:pPr>
-            <w:proofErr w:type="gramStart"/>
-            <w:r>
-              <w:rPr>
-                <w:rFonts w:ascii="Cairo" w:hAnsi="Cairo" w:cs="Cairo"/>
-                <w:b/>
-                <w:bCs/>
-              </w:rPr>
+            <w:r>
+              <w:rPr>
+                <w:rFonts w:ascii="Cairo" w:hAnsi="Cairo" w:cs="Cairo"/>
+                <w:b/>
+                <w:bCs/>
+              </w:rPr>
+              <w:lastRenderedPageBreak/>
               <w:t>DELIMITER ;</w:t>
             </w:r>
-            <w:proofErr w:type="gramEnd"/>
           </w:p>
         </w:tc>
       </w:tr>
@@ -1320,6 +1188,7 @@
                 <w:i/>
                 <w:iCs/>
               </w:rPr>
+              <w:lastRenderedPageBreak/>
               <w:t>3</w:t>
             </w:r>
           </w:p>
@@ -1423,24 +1292,7 @@
                 <w:b/>
                 <w:bCs/>
               </w:rPr>
-              <w:t>display_</w:t>
-            </w:r>
-            <w:r>
-              <w:rPr>
-                <w:rFonts w:ascii="Cairo" w:hAnsi="Cairo" w:cs="Cairo"/>
-                <w:b/>
-                <w:bCs/>
-              </w:rPr>
-              <w:t>course_</w:t>
-            </w:r>
-            <w:proofErr w:type="gramStart"/>
-            <w:r>
-              <w:rPr>
-                <w:rFonts w:ascii="Cairo" w:hAnsi="Cairo" w:cs="Cairo"/>
-                <w:b/>
-                <w:bCs/>
-              </w:rPr>
-              <w:t>average</w:t>
+              <w:t>display_course_average</w:t>
             </w:r>
             <w:proofErr w:type="spellEnd"/>
             <w:r>
@@ -1452,7 +1304,6 @@
               <w:t>(</w:t>
             </w:r>
             <w:proofErr w:type="spellStart"/>
-            <w:proofErr w:type="gramEnd"/>
             <w:r>
               <w:rPr>
                 <w:rFonts w:ascii="Cairo" w:hAnsi="Cairo" w:cs="Cairo"/>
@@ -1518,16 +1369,7 @@
                 <w:b/>
                 <w:bCs/>
               </w:rPr>
-              <w:t>IFNULL(</w:t>
-            </w:r>
-            <w:proofErr w:type="gramStart"/>
-            <w:r>
-              <w:rPr>
-                <w:rFonts w:ascii="Cairo" w:hAnsi="Cairo" w:cs="Cairo"/>
-                <w:b/>
-                <w:bCs/>
-              </w:rPr>
-              <w:t>AVG</w:t>
+              <w:t>IFNULL(AVG</w:t>
             </w:r>
             <w:r>
               <w:rPr>
@@ -1537,7 +1379,6 @@
               </w:rPr>
               <w:t>(</w:t>
             </w:r>
-            <w:proofErr w:type="gramEnd"/>
             <w:r>
               <w:rPr>
                 <w:rFonts w:ascii="Cairo" w:hAnsi="Cairo" w:cs="Cairo"/>
@@ -1679,7 +1520,6 @@
               <w:bidi w:val="0"/>
               <w:adjustRightInd w:val="0"/>
             </w:pPr>
-            <w:proofErr w:type="gramStart"/>
             <w:r>
               <w:rPr>
                 <w:rFonts w:ascii="Cairo" w:hAnsi="Cairo" w:cs="Cairo"/>
@@ -1688,7 +1528,6 @@
               </w:rPr>
               <w:t>DELIMITER ;</w:t>
             </w:r>
-            <w:proofErr w:type="gramEnd"/>
           </w:p>
         </w:tc>
       </w:tr>
@@ -2211,15 +2050,7 @@
                 <w:b/>
                 <w:bCs/>
               </w:rPr>
-              <w:t xml:space="preserve">id </w:t>
-            </w:r>
-            <w:r>
-              <w:rPr>
-                <w:rFonts w:ascii="Cairo" w:hAnsi="Cairo" w:cs="Cairo"/>
-                <w:b/>
-                <w:bCs/>
-              </w:rPr>
-              <w:t>INT PRIMARY KE</w:t>
+              <w:t>id INT PRIMARY KE</w:t>
             </w:r>
             <w:r>
               <w:rPr>
@@ -2261,77 +2092,25 @@
                 <w:b/>
                 <w:bCs/>
               </w:rPr>
-              <w:t xml:space="preserve">user </w:t>
-            </w:r>
-            <w:proofErr w:type="gramStart"/>
-            <w:r>
-              <w:rPr>
-                <w:rFonts w:ascii="Cairo" w:hAnsi="Cairo" w:cs="Cairo"/>
-                <w:b/>
-                <w:bCs/>
-              </w:rPr>
-              <w:t>VARCHAR</w:t>
-            </w:r>
-            <w:r>
-              <w:rPr>
-                <w:rFonts w:ascii="Cairo" w:hAnsi="Cairo" w:cs="Cairo"/>
-                <w:b/>
-                <w:bCs/>
-              </w:rPr>
-              <w:t>(</w:t>
-            </w:r>
-            <w:proofErr w:type="gramEnd"/>
-            <w:r>
-              <w:rPr>
-                <w:rFonts w:ascii="Cairo" w:hAnsi="Cairo" w:cs="Cairo"/>
-                <w:b/>
-                <w:bCs/>
-              </w:rPr>
-              <w:t>30),</w:t>
-            </w:r>
-          </w:p>
-          <w:p>
-            <w:pPr>
-              <w:bidi w:val="0"/>
-              <w:rPr>
-                <w:rFonts w:ascii="Cairo" w:hAnsi="Cairo" w:cs="Cairo"/>
-                <w:b/>
-                <w:bCs/>
-              </w:rPr>
-            </w:pPr>
-            <w:r>
-              <w:rPr>
-                <w:rFonts w:ascii="Cairo" w:hAnsi="Cairo" w:cs="Cairo"/>
-                <w:b/>
-                <w:bCs/>
-              </w:rPr>
-              <w:t xml:space="preserve">action </w:t>
-            </w:r>
-            <w:proofErr w:type="gramStart"/>
-            <w:r>
-              <w:rPr>
-                <w:rFonts w:ascii="Cairo" w:hAnsi="Cairo" w:cs="Cairo"/>
-                <w:b/>
-                <w:bCs/>
-              </w:rPr>
-              <w:t>VARCHAR</w:t>
-            </w:r>
-            <w:r>
-              <w:rPr>
-                <w:rFonts w:ascii="Cairo" w:hAnsi="Cairo" w:cs="Cairo"/>
-                <w:b/>
-                <w:bCs/>
-              </w:rPr>
-              <w:t>(</w:t>
-            </w:r>
-            <w:proofErr w:type="gramEnd"/>
-            <w:r>
-              <w:rPr>
-                <w:rFonts w:ascii="Cairo" w:hAnsi="Cairo" w:cs="Cairo"/>
-                <w:b/>
-                <w:bCs/>
-              </w:rPr>
-              <w:t xml:space="preserve">40), </w:t>
+              <w:t>user VARCHAR(30),</w:t>
+            </w:r>
+          </w:p>
+          <w:p>
+            <w:pPr>
+              <w:bidi w:val="0"/>
+              <w:rPr>
+                <w:rFonts w:ascii="Cairo" w:hAnsi="Cairo" w:cs="Cairo"/>
+                <w:b/>
+                <w:bCs/>
+              </w:rPr>
+            </w:pPr>
+            <w:r>
+              <w:rPr>
+                <w:rFonts w:ascii="Cairo" w:hAnsi="Cairo" w:cs="Cairo"/>
+                <w:b/>
+                <w:bCs/>
+              </w:rPr>
+              <w:t xml:space="preserve">action VARCHAR(40), </w:t>
             </w:r>
           </w:p>
           <w:p>
@@ -2359,23 +2138,7 @@
                 <w:b/>
                 <w:bCs/>
               </w:rPr>
-              <w:t xml:space="preserve"> </w:t>
-            </w:r>
-            <w:r>
-              <w:rPr>
-                <w:rFonts w:ascii="Cairo" w:hAnsi="Cairo" w:cs="Cairo"/>
-                <w:b/>
-                <w:bCs/>
-              </w:rPr>
-              <w:t>INT</w:t>
-            </w:r>
-            <w:r>
-              <w:rPr>
-                <w:rFonts w:ascii="Cairo" w:hAnsi="Cairo" w:cs="Cairo"/>
-                <w:b/>
-                <w:bCs/>
-              </w:rPr>
-              <w:t xml:space="preserve">, </w:t>
+              <w:t xml:space="preserve"> INT, </w:t>
             </w:r>
           </w:p>
           <w:p>
@@ -2403,23 +2166,7 @@
                 <w:b/>
                 <w:bCs/>
               </w:rPr>
-              <w:t xml:space="preserve"> </w:t>
-            </w:r>
-            <w:r>
-              <w:rPr>
-                <w:rFonts w:ascii="Cairo" w:hAnsi="Cairo" w:cs="Cairo"/>
-                <w:b/>
-                <w:bCs/>
-              </w:rPr>
-              <w:t>INT</w:t>
-            </w:r>
-            <w:r>
-              <w:rPr>
-                <w:rFonts w:ascii="Cairo" w:hAnsi="Cairo" w:cs="Cairo"/>
-                <w:b/>
-                <w:bCs/>
-              </w:rPr>
-              <w:t xml:space="preserve">, </w:t>
+              <w:t xml:space="preserve"> INT, </w:t>
             </w:r>
           </w:p>
           <w:p>
@@ -2450,15 +2197,7 @@
                 <w:b/>
                 <w:bCs/>
               </w:rPr>
-              <w:t xml:space="preserve"> </w:t>
-            </w:r>
-            <w:r>
-              <w:rPr>
-                <w:rFonts w:ascii="Cairo" w:hAnsi="Cairo" w:cs="Cairo"/>
-                <w:b/>
-                <w:bCs/>
-              </w:rPr>
-              <w:t>DATE</w:t>
+              <w:t xml:space="preserve"> DATE</w:t>
             </w:r>
           </w:p>
           <w:p>
@@ -2583,25 +2322,8 @@
                 <w:b/>
                 <w:bCs/>
               </w:rPr>
-              <w:t xml:space="preserve">       INSERT INTO </w:t>
-            </w:r>
-            <w:proofErr w:type="gramStart"/>
-            <w:r>
-              <w:rPr>
-                <w:rFonts w:ascii="Cairo" w:hAnsi="Cairo" w:cs="Cairo"/>
-                <w:b/>
-                <w:bCs/>
-              </w:rPr>
-              <w:t>changes(</w:t>
-            </w:r>
-            <w:proofErr w:type="gramEnd"/>
-            <w:r>
-              <w:rPr>
-                <w:rFonts w:ascii="Cairo" w:hAnsi="Cairo" w:cs="Cairo"/>
-                <w:b/>
-                <w:bCs/>
-              </w:rPr>
-              <w:t xml:space="preserve">user, action, </w:t>
+              <w:lastRenderedPageBreak/>
+              <w:t xml:space="preserve">       INSERT INTO changes(user, action, </w:t>
             </w:r>
             <w:proofErr w:type="spellStart"/>
             <w:r>
@@ -2768,6 +2490,7 @@
                 <w:iCs/>
                 <w:rtl/>
               </w:rPr>
+              <w:lastRenderedPageBreak/>
               <w:t>5</w:t>
             </w:r>
           </w:p>
@@ -2851,25 +2574,7 @@
                 <w:b/>
                 <w:bCs/>
               </w:rPr>
-              <w:t>SET @@</w:t>
-            </w:r>
-            <w:proofErr w:type="gramStart"/>
-            <w:r>
-              <w:rPr>
-                <w:rFonts w:ascii="Cairo" w:hAnsi="Cairo" w:cs="Cairo"/>
-                <w:b/>
-                <w:bCs/>
-              </w:rPr>
-              <w:t>global.event</w:t>
-            </w:r>
-            <w:proofErr w:type="gramEnd"/>
-            <w:r>
-              <w:rPr>
-                <w:rFonts w:ascii="Cairo" w:hAnsi="Cairo" w:cs="Cairo"/>
-                <w:b/>
-                <w:bCs/>
-              </w:rPr>
-              <w:t>_scheduler=1;</w:t>
+              <w:t>SET @@global.event_scheduler=1;</w:t>
             </w:r>
           </w:p>
           <w:p>
@@ -3696,6 +3401,7 @@
     <w:lsdException w:name="HTML Sample" w:semiHidden="1" w:unhideWhenUsed="1"/>
     <w:lsdException w:name="HTML Typewriter" w:semiHidden="1" w:unhideWhenUsed="1"/>
     <w:lsdException w:name="HTML Variable" w:semiHidden="1" w:unhideWhenUsed="1"/>
+    <w:lsdException w:name="Normal Table" w:semiHidden="1" w:unhideWhenUsed="1"/>
     <w:lsdException w:name="annotation subject" w:semiHidden="1" w:unhideWhenUsed="1"/>
     <w:lsdException w:name="No List" w:semiHidden="1" w:unhideWhenUsed="1"/>
     <w:lsdException w:name="Outline List 1" w:semiHidden="1" w:unhideWhenUsed="1"/>
@@ -3738,8 +3444,11 @@
     <w:lsdException w:name="Table Contemporary" w:semiHidden="1" w:unhideWhenUsed="1"/>
     <w:lsdException w:name="Table Elegant" w:semiHidden="1" w:unhideWhenUsed="1"/>
     <w:lsdException w:name="Table Professional" w:semiHidden="1" w:unhideWhenUsed="1"/>
+    <w:lsdException w:name="Table Subtle 1" w:semiHidden="1" w:unhideWhenUsed="1"/>
     <w:lsdException w:name="Table Subtle 2" w:semiHidden="1" w:unhideWhenUsed="1"/>
     <w:lsdException w:name="Table Web 1" w:semiHidden="1" w:unhideWhenUsed="1"/>
+    <w:lsdException w:name="Table Web 2" w:semiHidden="1" w:unhideWhenUsed="1"/>
+    <w:lsdException w:name="Table Web 3" w:semiHidden="1" w:unhideWhenUsed="1"/>
     <w:lsdException w:name="Balloon Text" w:semiHidden="1" w:unhideWhenUsed="1"/>
     <w:lsdException w:name="Table Theme" w:semiHidden="1" w:unhideWhenUsed="1"/>
     <w:lsdException w:name="Placeholder Text" w:semiHidden="1" w:uiPriority="99"/>
@@ -4339,15 +4048,6 @@
 </file>
 
 <file path=customXml/item1.xml><?xml version="1.0" encoding="utf-8"?>
-<?mso-contentType ?>
-<FormTemplates xmlns="http://schemas.microsoft.com/sharepoint/v3/contenttype/forms">
-  <Display>DocumentLibraryForm</Display>
-  <Edit>DocumentLibraryForm</Edit>
-  <New>DocumentLibraryForm</New>
-</FormTemplates>
-</file>
-
-<file path=customXml/item2.xml><?xml version="1.0" encoding="utf-8"?>
 <ct:contentTypeSchema xmlns:ct="http://schemas.microsoft.com/office/2006/metadata/contentType" xmlns:ma="http://schemas.microsoft.com/office/2006/metadata/properties/metaAttributes" ct:_="" ma:_="" ma:contentTypeName="Document" ma:contentTypeID="0x01010083D5279F4772A34F93637D16F023B3B5" ma:contentTypeVersion="12" ma:contentTypeDescription="Create a new document." ma:contentTypeScope="" ma:versionID="ffde5c4325b6540f30045315d4411905">
   <xsd:schema xmlns:xsd="http://www.w3.org/2001/XMLSchema" xmlns:xs="http://www.w3.org/2001/XMLSchema" xmlns:p="http://schemas.microsoft.com/office/2006/metadata/properties" xmlns:ns2="49afd065-790f-441e-8401-44c87111eb43" xmlns:ns3="6d74cda5-db49-4210-8af3-ab81dc982e16" targetNamespace="http://schemas.microsoft.com/office/2006/metadata/properties" ma:root="true" ma:fieldsID="9d246e3f6349451ddfe151db6605ddc4" ns2:_="" ns3:_="">
     <xsd:import namespace="49afd065-790f-441e-8401-44c87111eb43"/>
@@ -4564,6 +4264,15 @@
 </ct:contentTypeSchema>
 </file>
 
+<file path=customXml/item2.xml><?xml version="1.0" encoding="utf-8"?>
+<?mso-contentType ?>
+<FormTemplates xmlns="http://schemas.microsoft.com/sharepoint/v3/contenttype/forms">
+  <Display>DocumentLibraryForm</Display>
+  <Edit>DocumentLibraryForm</Edit>
+  <New>DocumentLibraryForm</New>
+</FormTemplates>
+</file>
+
 <file path=customXml/item3.xml><?xml version="1.0" encoding="utf-8"?>
 <p:properties xmlns:p="http://schemas.microsoft.com/office/2006/metadata/properties" xmlns:xsi="http://www.w3.org/2001/XMLSchema-instance" xmlns:pc="http://schemas.microsoft.com/office/infopath/2007/PartnerControls">
   <documentManagement/>
@@ -4571,14 +4280,6 @@
 </file>
 
 <file path=customXml/itemProps1.xml><?xml version="1.0" encoding="utf-8"?>
-<ds:datastoreItem xmlns:ds="http://schemas.openxmlformats.org/officeDocument/2006/customXml" ds:itemID="{88BE2999-7AAF-4073-98AC-483764E4CA48}">
-  <ds:schemaRefs>
-    <ds:schemaRef ds:uri="http://schemas.microsoft.com/sharepoint/v3/contenttype/forms"/>
-  </ds:schemaRefs>
-</ds:datastoreItem>
-</file>
-
-<file path=customXml/itemProps2.xml><?xml version="1.0" encoding="utf-8"?>
 <ds:datastoreItem xmlns:ds="http://schemas.openxmlformats.org/officeDocument/2006/customXml" ds:itemID="{2675DB77-731C-4F2A-9669-B723801DA136}">
   <ds:schemaRefs>
     <ds:schemaRef ds:uri="http://schemas.microsoft.com/office/2006/metadata/contentType"/>
@@ -4597,6 +4298,14 @@
 </ds:datastoreItem>
 </file>
 
+<file path=customXml/itemProps2.xml><?xml version="1.0" encoding="utf-8"?>
+<ds:datastoreItem xmlns:ds="http://schemas.openxmlformats.org/officeDocument/2006/customXml" ds:itemID="{88BE2999-7AAF-4073-98AC-483764E4CA48}">
+  <ds:schemaRefs>
+    <ds:schemaRef ds:uri="http://schemas.microsoft.com/sharepoint/v3/contenttype/forms"/>
+  </ds:schemaRefs>
+</ds:datastoreItem>
+</file>
+
 <file path=customXml/itemProps3.xml><?xml version="1.0" encoding="utf-8"?>
 <ds:datastoreItem xmlns:ds="http://schemas.openxmlformats.org/officeDocument/2006/customXml" ds:itemID="{BB15B4E2-B463-442A-A1FE-D5129324F81E}">
   <ds:schemaRefs>

</xml_diff>